<commit_message>
updated the program notes files
</commit_message>
<xml_diff>
--- a/Documents/Notes on Assistant Supervisor Review Program.docx
+++ b/Documents/Notes on Assistant Supervisor Review Program.docx
@@ -22,6 +22,21 @@
       <w:r>
         <w:t>The RV_VILLAGE_NAME field needs to be moved up in the tree, as its now asked after RV_HOUSEHOLD_NUMBER.</w:t>
       </w:r>
+      <w:r>
+        <w:t xml:space="preserve"> Also, the SETTL</w:t>
+      </w:r>
+      <w:r>
+        <w:t>E</w:t>
+      </w:r>
+      <w:r>
+        <w:t xml:space="preserve">MENT field is not </w:t>
+      </w:r>
+      <w:r>
+        <w:t>in the right order on the form</w:t>
+      </w:r>
+      <w:r>
+        <w:t>.</w:t>
+      </w:r>
     </w:p>
     <w:p>
       <w:pPr>
@@ -61,18 +76,53 @@
           <w:ilvl w:val="0"/>
           <w:numId w:val="1"/>
         </w:numPr>
-      </w:pPr>
-      <w:r>
-        <w:t xml:space="preserve">Is there ever a case where this program will be called without all of the IDs filled in? If not, </w:t>
-      </w:r>
-      <w:r>
-        <w:rPr>
-          <w:i/>
-        </w:rPr>
-        <w:t>PROC RV_WARD</w:t>
-      </w:r>
-      <w:r>
-        <w:t xml:space="preserve"> is not necessary.</w:t>
+        <w:rPr>
+          <w:i/>
+        </w:rPr>
+      </w:pPr>
+      <w:r>
+        <w:t xml:space="preserve">In </w:t>
+      </w:r>
+      <w:r>
+        <w:rPr>
+          <w:i/>
+        </w:rPr>
+        <w:t>PROC RV_HOUSEHOLD_NUMBER</w:t>
+      </w:r>
+      <w:r>
+        <w:t xml:space="preserve">, if the household number can’t be found in the enumerator data file, </w:t>
+      </w:r>
+      <w:r>
+        <w:t xml:space="preserve">you </w:t>
+      </w:r>
+      <w:r>
+        <w:t xml:space="preserve">probably should </w:t>
+      </w:r>
+      <w:proofErr w:type="gramStart"/>
+      <w:r>
+        <w:rPr>
+          <w:i/>
+        </w:rPr>
+        <w:t>stop(</w:t>
+      </w:r>
+      <w:proofErr w:type="gramEnd"/>
+      <w:r>
+        <w:rPr>
+          <w:i/>
+        </w:rPr>
+        <w:t>1)</w:t>
+      </w:r>
+      <w:r>
+        <w:t xml:space="preserve">. Also, this lookup code should be moved to </w:t>
+      </w:r>
+      <w:r>
+        <w:rPr>
+          <w:i/>
+        </w:rPr>
+        <w:t>PROC RV_HOUSEHOLD_HEAD_NAMES</w:t>
+      </w:r>
+      <w:r>
+        <w:t xml:space="preserve"> now that that is the last ID.</w:t>
       </w:r>
     </w:p>
     <w:p>
@@ -87,48 +137,13 @@
         </w:rPr>
       </w:pPr>
       <w:r>
-        <w:t xml:space="preserve">In </w:t>
-      </w:r>
-      <w:r>
-        <w:rPr>
-          <w:i/>
-        </w:rPr>
-        <w:t>PROC RV_HOUSEHOLD_NUMBER</w:t>
-      </w:r>
-      <w:r>
-        <w:t xml:space="preserve">, if the household number can’t be found in the enumerator data file, </w:t>
-      </w:r>
-      <w:r>
-        <w:t xml:space="preserve">you </w:t>
-      </w:r>
-      <w:r>
-        <w:t xml:space="preserve">probably should </w:t>
-      </w:r>
-      <w:proofErr w:type="gramStart"/>
-      <w:r>
-        <w:rPr>
-          <w:i/>
-        </w:rPr>
-        <w:t>stop(</w:t>
-      </w:r>
-      <w:proofErr w:type="gramEnd"/>
-      <w:r>
-        <w:rPr>
-          <w:i/>
-        </w:rPr>
-        <w:t>1)</w:t>
-      </w:r>
-      <w:r>
-        <w:t xml:space="preserve">. Also, this lookup code should be moved to </w:t>
-      </w:r>
-      <w:r>
-        <w:rPr>
-          <w:i/>
-        </w:rPr>
-        <w:t>PROC RV_HOUSEHOLD_HEAD_NAMES</w:t>
-      </w:r>
-      <w:r>
-        <w:t xml:space="preserve"> now that that is the last ID.</w:t>
+        <w:t xml:space="preserve">Should RV_B1 (line number) be automatically filled in as in the </w:t>
+      </w:r>
+      <w:r>
+        <w:t xml:space="preserve">household </w:t>
+      </w:r>
+      <w:r>
+        <w:t>data entry application?</w:t>
       </w:r>
     </w:p>
     <w:p>
@@ -143,13 +158,39 @@
         </w:rPr>
       </w:pPr>
       <w:r>
-        <w:t xml:space="preserve">Should RV_B1 (line number) be automatically filled in as in the </w:t>
-      </w:r>
-      <w:r>
-        <w:t xml:space="preserve">household </w:t>
-      </w:r>
-      <w:r>
-        <w:t>data entry application?</w:t>
+        <w:t xml:space="preserve">The </w:t>
+      </w:r>
+      <w:proofErr w:type="spellStart"/>
+      <w:r>
+        <w:t>noinputs</w:t>
+      </w:r>
+      <w:proofErr w:type="spellEnd"/>
+      <w:r>
+        <w:t xml:space="preserve"> in </w:t>
+      </w:r>
+      <w:r>
+        <w:rPr>
+          <w:i/>
+        </w:rPr>
+        <w:t>PROC RV_IN_HOUSEHOLD</w:t>
+      </w:r>
+      <w:r>
+        <w:t xml:space="preserve"> and </w:t>
+      </w:r>
+      <w:r>
+        <w:rPr>
+          <w:i/>
+        </w:rPr>
+        <w:t>PROC RV_MORE_PEOPLE</w:t>
+      </w:r>
+      <w:r>
+        <w:t xml:space="preserve"> move on but allow the supervisor to go back and modify the data. These should </w:t>
+      </w:r>
+      <w:r>
+        <w:t xml:space="preserve">probably </w:t>
+      </w:r>
+      <w:r>
+        <w:t>be skips instead.</w:t>
       </w:r>
     </w:p>
     <w:p>
@@ -164,60 +205,10 @@
         </w:rPr>
       </w:pPr>
       <w:r>
-        <w:t xml:space="preserve">The </w:t>
-      </w:r>
-      <w:proofErr w:type="spellStart"/>
-      <w:r>
-        <w:t>noinputs</w:t>
-      </w:r>
-      <w:proofErr w:type="spellEnd"/>
-      <w:r>
-        <w:t xml:space="preserve"> in </w:t>
-      </w:r>
-      <w:r>
-        <w:rPr>
-          <w:i/>
-        </w:rPr>
-        <w:t>PROC RV_IN_HOUSEHOLD</w:t>
-      </w:r>
-      <w:r>
-        <w:t xml:space="preserve"> and </w:t>
-      </w:r>
-      <w:r>
-        <w:rPr>
-          <w:i/>
-        </w:rPr>
-        <w:t>PROC RV_MORE_PEOPLE</w:t>
-      </w:r>
-      <w:r>
-        <w:t xml:space="preserve"> move on but allow the supervisor to go back and modify the data. These should </w:t>
-      </w:r>
-      <w:r>
-        <w:t xml:space="preserve">probably </w:t>
-      </w:r>
-      <w:r>
-        <w:t>be skips instead.</w:t>
-      </w:r>
-    </w:p>
-    <w:p>
-      <w:pPr>
-        <w:pStyle w:val="ListParagraph"/>
-        <w:numPr>
-          <w:ilvl w:val="0"/>
-          <w:numId w:val="1"/>
-        </w:numPr>
-        <w:rPr>
-          <w:i/>
-        </w:rPr>
-      </w:pPr>
-      <w:r>
-        <w:t xml:space="preserve">Do </w:t>
-      </w:r>
-      <w:r>
-        <w:t xml:space="preserve">you </w:t>
-      </w:r>
-      <w:r>
-        <w:t xml:space="preserve">really want to have the demographic checks in </w:t>
+        <w:t>T</w:t>
+      </w:r>
+      <w:r>
+        <w:t xml:space="preserve">he demographic checks in </w:t>
       </w:r>
       <w:r>
         <w:rPr>
@@ -232,7 +223,7 @@
         <w:t>RV_B5</w:t>
       </w:r>
       <w:r>
-        <w:t xml:space="preserve"> and </w:t>
+        <w:t xml:space="preserve">, </w:t>
       </w:r>
       <w:r>
         <w:rPr>
@@ -247,7 +238,7 @@
         <w:t>RV_B7</w:t>
       </w:r>
       <w:r>
-        <w:t xml:space="preserve"> and </w:t>
+        <w:t xml:space="preserve">, and </w:t>
       </w:r>
       <w:r>
         <w:rPr>
@@ -256,13 +247,13 @@
         <w:t>PROC DEMOGRAPHICS_ROSTER</w:t>
       </w:r>
       <w:r>
-        <w:t xml:space="preserve">? If so, then </w:t>
-      </w:r>
-      <w:r>
-        <w:t xml:space="preserve">they probably </w:t>
-      </w:r>
-      <w:r>
-        <w:t>should match the checks in the household data entry application?</w:t>
+        <w:t xml:space="preserve"> need to </w:t>
+      </w:r>
+      <w:r>
+        <w:t>match the checks in the household data entry application?</w:t>
+      </w:r>
+      <w:r>
+        <w:t xml:space="preserve"> Remember that in this program the head does not have to be on the first line.</w:t>
       </w:r>
       <w:bookmarkStart w:id="0" w:name="_GoBack"/>
       <w:bookmarkEnd w:id="0"/>

</xml_diff>

<commit_message>
updated the assistant supervisor review program with changes based on most of my notes + made it so that when the menu program opens this program, that it automatically launches the case for the household selected
</commit_message>
<xml_diff>
--- a/Documents/Notes on Assistant Supervisor Review Program.docx
+++ b/Documents/Notes on Assistant Supervisor Review Program.docx
@@ -11,188 +11,6 @@
       </w:r>
     </w:p>
     <w:p/>
-    <w:p>
-      <w:pPr>
-        <w:pStyle w:val="ListParagraph"/>
-        <w:numPr>
-          <w:ilvl w:val="0"/>
-          <w:numId w:val="1"/>
-        </w:numPr>
-      </w:pPr>
-      <w:r>
-        <w:t>The RV_VILLAGE_NAME field needs to be moved up in the tree, as its now asked after RV_HOUSEHOLD_NUMBER.</w:t>
-      </w:r>
-      <w:r>
-        <w:t xml:space="preserve"> Also, the SETTL</w:t>
-      </w:r>
-      <w:r>
-        <w:t>E</w:t>
-      </w:r>
-      <w:r>
-        <w:t xml:space="preserve">MENT field is not </w:t>
-      </w:r>
-      <w:r>
-        <w:t>in the right order on the form</w:t>
-      </w:r>
-      <w:r>
-        <w:t>.</w:t>
-      </w:r>
-    </w:p>
-    <w:p>
-      <w:pPr>
-        <w:pStyle w:val="ListParagraph"/>
-        <w:numPr>
-          <w:ilvl w:val="0"/>
-          <w:numId w:val="1"/>
-        </w:numPr>
-      </w:pPr>
-      <w:r>
-        <w:t xml:space="preserve">The </w:t>
-      </w:r>
-      <w:proofErr w:type="spellStart"/>
-      <w:r>
-        <w:t>CreateAndRunPFF</w:t>
-      </w:r>
-      <w:proofErr w:type="spellEnd"/>
-      <w:r>
-        <w:t xml:space="preserve"> function is not necessary. The PFF does not need to be created dynamically. You can just </w:t>
-      </w:r>
-      <w:proofErr w:type="spellStart"/>
-      <w:r>
-        <w:rPr>
-          <w:i/>
-        </w:rPr>
-        <w:t>execpff</w:t>
-      </w:r>
-      <w:proofErr w:type="spellEnd"/>
-      <w:r>
-        <w:t xml:space="preserve"> the PFF in the Menu folder.</w:t>
-      </w:r>
-    </w:p>
-    <w:p>
-      <w:pPr>
-        <w:pStyle w:val="ListParagraph"/>
-        <w:numPr>
-          <w:ilvl w:val="0"/>
-          <w:numId w:val="1"/>
-        </w:numPr>
-        <w:rPr>
-          <w:i/>
-        </w:rPr>
-      </w:pPr>
-      <w:r>
-        <w:t xml:space="preserve">In </w:t>
-      </w:r>
-      <w:r>
-        <w:rPr>
-          <w:i/>
-        </w:rPr>
-        <w:t>PROC RV_HOUSEHOLD_NUMBER</w:t>
-      </w:r>
-      <w:r>
-        <w:t xml:space="preserve">, if the household number can’t be found in the enumerator data file, </w:t>
-      </w:r>
-      <w:r>
-        <w:t xml:space="preserve">you </w:t>
-      </w:r>
-      <w:r>
-        <w:t xml:space="preserve">probably should </w:t>
-      </w:r>
-      <w:proofErr w:type="gramStart"/>
-      <w:r>
-        <w:rPr>
-          <w:i/>
-        </w:rPr>
-        <w:t>stop(</w:t>
-      </w:r>
-      <w:proofErr w:type="gramEnd"/>
-      <w:r>
-        <w:rPr>
-          <w:i/>
-        </w:rPr>
-        <w:t>1)</w:t>
-      </w:r>
-      <w:r>
-        <w:t xml:space="preserve">. Also, this lookup code should be moved to </w:t>
-      </w:r>
-      <w:r>
-        <w:rPr>
-          <w:i/>
-        </w:rPr>
-        <w:t>PROC RV_HOUSEHOLD_HEAD_NAMES</w:t>
-      </w:r>
-      <w:r>
-        <w:t xml:space="preserve"> now that that is the last ID.</w:t>
-      </w:r>
-    </w:p>
-    <w:p>
-      <w:pPr>
-        <w:pStyle w:val="ListParagraph"/>
-        <w:numPr>
-          <w:ilvl w:val="0"/>
-          <w:numId w:val="1"/>
-        </w:numPr>
-        <w:rPr>
-          <w:i/>
-        </w:rPr>
-      </w:pPr>
-      <w:r>
-        <w:t xml:space="preserve">Should RV_B1 (line number) be automatically filled in as in the </w:t>
-      </w:r>
-      <w:r>
-        <w:t xml:space="preserve">household </w:t>
-      </w:r>
-      <w:r>
-        <w:t>data entry application?</w:t>
-      </w:r>
-    </w:p>
-    <w:p>
-      <w:pPr>
-        <w:pStyle w:val="ListParagraph"/>
-        <w:numPr>
-          <w:ilvl w:val="0"/>
-          <w:numId w:val="1"/>
-        </w:numPr>
-        <w:rPr>
-          <w:i/>
-        </w:rPr>
-      </w:pPr>
-      <w:r>
-        <w:t xml:space="preserve">The </w:t>
-      </w:r>
-      <w:proofErr w:type="spellStart"/>
-      <w:r>
-        <w:t>noinputs</w:t>
-      </w:r>
-      <w:proofErr w:type="spellEnd"/>
-      <w:r>
-        <w:t xml:space="preserve"> in </w:t>
-      </w:r>
-      <w:r>
-        <w:rPr>
-          <w:i/>
-        </w:rPr>
-        <w:t>PROC RV_IN_HOUSEHOLD</w:t>
-      </w:r>
-      <w:r>
-        <w:t xml:space="preserve"> and </w:t>
-      </w:r>
-      <w:r>
-        <w:rPr>
-          <w:i/>
-        </w:rPr>
-        <w:t>PROC RV_MORE_PEOPLE</w:t>
-      </w:r>
-      <w:r>
-        <w:t xml:space="preserve"> move on but allow the supervisor to go back and modify the data. These should </w:t>
-      </w:r>
-      <w:r>
-        <w:t xml:space="preserve">probably </w:t>
-      </w:r>
-      <w:r>
-        <w:t>be skips instead.</w:t>
-      </w:r>
-    </w:p>
     <w:p>
       <w:pPr>
         <w:pStyle w:val="ListParagraph"/>

</xml_diff>